<commit_message>
CIERRE 11 DIC 23
</commit_message>
<xml_diff>
--- a/01 DOCUEMENTOS/M E M O R A N DU M  CENTRAL 2023.docx
+++ b/01 DOCUEMENTOS/M E M O R A N DU M  CENTRAL 2023.docx
@@ -12,13 +12,203 @@
           <w:szCs w:val="44"/>
         </w:rPr>
       </w:pPr>
-      <w:r>
-        <w:rPr>
-          <w:b/>
-          <w:bCs/>
-          <w:sz w:val="44"/>
-          <w:szCs w:val="44"/>
-        </w:rPr>
+    </w:p>
+    <w:p>
+      <w:pPr>
+        <w:jc w:val="center"/>
+        <w:rPr>
+          <w:b/>
+          <w:bCs/>
+          <w:sz w:val="44"/>
+          <w:szCs w:val="44"/>
+        </w:rPr>
+      </w:pPr>
+    </w:p>
+    <w:p>
+      <w:pPr>
+        <w:jc w:val="center"/>
+        <w:rPr>
+          <w:b/>
+          <w:bCs/>
+          <w:sz w:val="44"/>
+          <w:szCs w:val="44"/>
+        </w:rPr>
+      </w:pPr>
+    </w:p>
+    <w:p>
+      <w:pPr>
+        <w:jc w:val="center"/>
+        <w:rPr>
+          <w:b/>
+          <w:bCs/>
+          <w:sz w:val="44"/>
+          <w:szCs w:val="44"/>
+        </w:rPr>
+      </w:pPr>
+    </w:p>
+    <w:p>
+      <w:pPr>
+        <w:jc w:val="center"/>
+        <w:rPr>
+          <w:b/>
+          <w:bCs/>
+          <w:sz w:val="44"/>
+          <w:szCs w:val="44"/>
+        </w:rPr>
+      </w:pPr>
+    </w:p>
+    <w:p>
+      <w:pPr>
+        <w:jc w:val="center"/>
+        <w:rPr>
+          <w:b/>
+          <w:bCs/>
+          <w:sz w:val="44"/>
+          <w:szCs w:val="44"/>
+        </w:rPr>
+      </w:pPr>
+    </w:p>
+    <w:p>
+      <w:pPr>
+        <w:jc w:val="center"/>
+        <w:rPr>
+          <w:b/>
+          <w:bCs/>
+          <w:sz w:val="44"/>
+          <w:szCs w:val="44"/>
+        </w:rPr>
+      </w:pPr>
+    </w:p>
+    <w:p>
+      <w:pPr>
+        <w:jc w:val="center"/>
+        <w:rPr>
+          <w:b/>
+          <w:bCs/>
+          <w:sz w:val="44"/>
+          <w:szCs w:val="44"/>
+        </w:rPr>
+      </w:pPr>
+    </w:p>
+    <w:p>
+      <w:pPr>
+        <w:jc w:val="center"/>
+        <w:rPr>
+          <w:b/>
+          <w:bCs/>
+          <w:sz w:val="44"/>
+          <w:szCs w:val="44"/>
+        </w:rPr>
+      </w:pPr>
+      <w:bookmarkStart w:id="0" w:name="_GoBack"/>
+      <w:bookmarkEnd w:id="0"/>
+    </w:p>
+    <w:p>
+      <w:pPr>
+        <w:jc w:val="center"/>
+        <w:rPr>
+          <w:b/>
+          <w:bCs/>
+          <w:sz w:val="44"/>
+          <w:szCs w:val="44"/>
+        </w:rPr>
+      </w:pPr>
+    </w:p>
+    <w:p>
+      <w:pPr>
+        <w:jc w:val="center"/>
+        <w:rPr>
+          <w:b/>
+          <w:bCs/>
+          <w:sz w:val="44"/>
+          <w:szCs w:val="44"/>
+        </w:rPr>
+      </w:pPr>
+    </w:p>
+    <w:p>
+      <w:pPr>
+        <w:jc w:val="center"/>
+        <w:rPr>
+          <w:b/>
+          <w:bCs/>
+          <w:sz w:val="44"/>
+          <w:szCs w:val="44"/>
+        </w:rPr>
+      </w:pPr>
+    </w:p>
+    <w:p>
+      <w:pPr>
+        <w:jc w:val="center"/>
+        <w:rPr>
+          <w:b/>
+          <w:bCs/>
+          <w:sz w:val="44"/>
+          <w:szCs w:val="44"/>
+        </w:rPr>
+      </w:pPr>
+    </w:p>
+    <w:p>
+      <w:pPr>
+        <w:jc w:val="center"/>
+        <w:rPr>
+          <w:b/>
+          <w:bCs/>
+          <w:sz w:val="44"/>
+          <w:szCs w:val="44"/>
+        </w:rPr>
+      </w:pPr>
+    </w:p>
+    <w:p>
+      <w:pPr>
+        <w:jc w:val="center"/>
+        <w:rPr>
+          <w:b/>
+          <w:bCs/>
+          <w:sz w:val="44"/>
+          <w:szCs w:val="44"/>
+        </w:rPr>
+      </w:pPr>
+    </w:p>
+    <w:p>
+      <w:pPr>
+        <w:jc w:val="center"/>
+        <w:rPr>
+          <w:b/>
+          <w:bCs/>
+          <w:sz w:val="44"/>
+          <w:szCs w:val="44"/>
+        </w:rPr>
+      </w:pPr>
+    </w:p>
+    <w:p>
+      <w:pPr>
+        <w:jc w:val="center"/>
+        <w:rPr>
+          <w:b/>
+          <w:bCs/>
+          <w:sz w:val="44"/>
+          <w:szCs w:val="44"/>
+        </w:rPr>
+      </w:pPr>
+    </w:p>
+    <w:p>
+      <w:pPr>
+        <w:jc w:val="center"/>
+        <w:rPr>
+          <w:b/>
+          <w:bCs/>
+          <w:sz w:val="44"/>
+          <w:szCs w:val="44"/>
+        </w:rPr>
+      </w:pPr>
+      <w:r>
+        <w:rPr>
+          <w:b/>
+          <w:bCs/>
+          <w:sz w:val="44"/>
+          <w:szCs w:val="44"/>
+        </w:rPr>
+        <w:lastRenderedPageBreak/>
         <w:t>M E M O R A N DU M</w:t>
       </w:r>
     </w:p>
@@ -2017,10 +2207,7 @@
     <w:p/>
     <w:p/>
     <w:p/>
-    <w:p>
-      <w:bookmarkStart w:id="0" w:name="_GoBack"/>
-      <w:bookmarkEnd w:id="0"/>
-    </w:p>
+    <w:p/>
     <w:p/>
     <w:p>
       <w:pPr>

</xml_diff>